<commit_message>
Added new text file & completed sentence in AIR.docx
</commit_message>
<xml_diff>
--- a/AIR.docx
+++ b/AIR.docx
@@ -283,15 +283,26 @@
           <w:sz w:val="28"/>
           <w:szCs w:val="28"/>
         </w:rPr>
-        <w:t xml:space="preserve">It tracks all the details about </w:t>
-      </w:r>
-      <w:r>
-        <w:rPr>
-          <w:sz w:val="28"/>
-          <w:szCs w:val="28"/>
-        </w:rPr>
-        <w:t>Customer, Booking Counter, Venders</w:t>
-      </w:r>
+        <w:t xml:space="preserve">It tracks all the details about Customer, Booking Counter, </w:t>
+      </w:r>
+      <w:proofErr w:type="gramStart"/>
+      <w:r>
+        <w:rPr>
+          <w:sz w:val="28"/>
+          <w:szCs w:val="28"/>
+        </w:rPr>
+        <w:t>Venders</w:t>
+      </w:r>
+      <w:r>
+        <w:rPr>
+          <w:sz w:val="28"/>
+          <w:szCs w:val="28"/>
+        </w:rPr>
+        <w:t xml:space="preserve"> .</w:t>
+      </w:r>
+      <w:bookmarkStart w:id="0" w:name="_GoBack"/>
+      <w:bookmarkEnd w:id="0"/>
+      <w:proofErr w:type="gramEnd"/>
     </w:p>
     <w:p>
       <w:pPr>
@@ -581,8 +592,6 @@
       <w:r>
         <w:t xml:space="preserve">        </w:t>
       </w:r>
-      <w:bookmarkStart w:id="0" w:name="_GoBack"/>
-      <w:bookmarkEnd w:id="0"/>
     </w:p>
     <w:sectPr>
       <w:type w:val="continuous"/>

</xml_diff>